<commit_message>
Finally updated the hci doc
</commit_message>
<xml_diff>
--- a/2 Human Interaction Computer/summaryforMCQ.docx
+++ b/2 Human Interaction Computer/summaryforMCQ.docx
@@ -1329,27 +1329,67 @@
       </w:r>
     </w:p>
     <w:p>
-      <w:r>
+      <w:pPr>
+        <w:rPr>
+          <w:b/>
+        </w:rPr>
+      </w:pPr>
+      <w:r>
+        <w:rPr>
+          <w:b/>
+        </w:rPr>
         <w:t>Proximity</w:t>
       </w:r>
     </w:p>
     <w:p>
-      <w:r>
+      <w:pPr>
+        <w:rPr>
+          <w:b/>
+        </w:rPr>
+      </w:pPr>
+      <w:r>
+        <w:rPr>
+          <w:b/>
+        </w:rPr>
         <w:t>Similarity</w:t>
       </w:r>
     </w:p>
     <w:p>
-      <w:r>
+      <w:pPr>
+        <w:rPr>
+          <w:b/>
+        </w:rPr>
+      </w:pPr>
+      <w:r>
+        <w:rPr>
+          <w:b/>
+        </w:rPr>
         <w:t>Closure</w:t>
       </w:r>
     </w:p>
     <w:p>
-      <w:r>
+      <w:pPr>
+        <w:rPr>
+          <w:b/>
+        </w:rPr>
+      </w:pPr>
+      <w:r>
+        <w:rPr>
+          <w:b/>
+        </w:rPr>
         <w:t>Continuity</w:t>
       </w:r>
     </w:p>
     <w:p>
-      <w:r>
+      <w:pPr>
+        <w:rPr>
+          <w:b/>
+        </w:rPr>
+      </w:pPr>
+      <w:r>
+        <w:rPr>
+          <w:b/>
+        </w:rPr>
         <w:t>Symmetry</w:t>
       </w:r>
     </w:p>
@@ -1419,8 +1459,14 @@
     </w:p>
     <w:p>
       <w:r>
+        <w:rPr>
+          <w:b/>
+        </w:rPr>
         <w:lastRenderedPageBreak/>
-        <w:t>Ecological theory argues that visual perception is a direct process. That is, perception is made by the observer, specific to him or her.</w:t>
+        <w:t>Ecological theory</w:t>
+      </w:r>
+      <w:r>
+        <w:t xml:space="preserve"> argues that visual perception is a direct process. That is, perception is made by the observer, specific to him or her.</w:t>
       </w:r>
     </w:p>
     <w:p>
@@ -2035,8 +2081,13 @@
       </w:r>
     </w:p>
     <w:p>
-      <w:r>
-        <w:t>Memory Aids:</w:t>
+      <w:bookmarkStart w:id="0" w:name="_GoBack"/>
+      <w:r>
+        <w:t>Memory Aid</w:t>
+      </w:r>
+      <w:bookmarkEnd w:id="0"/>
+      <w:r>
+        <w:t>s:</w:t>
       </w:r>
     </w:p>
     <w:p>
@@ -4401,9 +4452,13 @@
           <w:ilvl w:val="0"/>
           <w:numId w:val="25"/>
         </w:numPr>
-      </w:pPr>
-      <w:r>
-        <w:rPr>
+        <w:rPr>
+          <w:b/>
+        </w:rPr>
+      </w:pPr>
+      <w:r>
+        <w:rPr>
+          <w:b/>
           <w:lang w:val="en-IE"/>
         </w:rPr>
         <w:t>PICTIVE</w:t>
@@ -4439,9 +4494,13 @@
     <w:p>
       <w:pPr>
         <w:ind w:left="360"/>
-      </w:pPr>
-      <w:r>
-        <w:rPr>
+        <w:rPr>
+          <w:b/>
+        </w:rPr>
+      </w:pPr>
+      <w:r>
+        <w:rPr>
+          <w:b/>
           <w:lang w:val="en-IE"/>
         </w:rPr>
         <w:t>CARD</w:t>
@@ -4791,10 +4850,7 @@
         </w:numPr>
       </w:pPr>
       <w:r>
-        <w:t xml:space="preserve">a lump of wood (e.g. PalmPilot – Google ‘PalmPilot </w:t>
-      </w:r>
-      <w:r>
-        <w:t>wooden model’)</w:t>
+        <w:t>a lump of wood (e.g. PalmPilot – Google ‘PalmPilot wooden model’)</w:t>
       </w:r>
     </w:p>
     <w:p>
@@ -4816,13 +4872,7 @@
         </w:numPr>
       </w:pPr>
       <w:r>
-        <w:t>a piece of software with limited functionality, written in the target software langua</w:t>
-      </w:r>
-      <w:r>
-        <w:t xml:space="preserve">ge or in </w:t>
-      </w:r>
-      <w:r>
-        <w:t>another language</w:t>
+        <w:t>a piece of software with limited functionality, written in the target software language or in another language</w:t>
       </w:r>
     </w:p>
     <w:p>
@@ -4844,10 +4894,7 @@
         </w:numPr>
       </w:pPr>
       <w:r>
-        <w:t xml:space="preserve">Work </w:t>
-      </w:r>
-      <w:r>
-        <w:t>flow, task design</w:t>
+        <w:t>Work flow, task design</w:t>
       </w:r>
     </w:p>
     <w:p>
@@ -4869,10 +4916,7 @@
         </w:numPr>
       </w:pPr>
       <w:r>
-        <w:t>Difficult, controversial or critical areas of systems desig</w:t>
-      </w:r>
-      <w:r>
-        <w:t>n</w:t>
+        <w:t>Difficult, controversial or critical areas of systems design</w:t>
       </w:r>
     </w:p>
     <w:p>
@@ -4900,13 +4944,7 @@
         <w:rPr>
           <w:lang w:val="en-US"/>
         </w:rPr>
-        <w:t>There may be different goals, you may b</w:t>
-      </w:r>
-      <w:r>
-        <w:rPr>
-          <w:lang w:val="en-US"/>
-        </w:rPr>
-        <w:t>e using different techniques.</w:t>
+        <w:t>There may be different goals, you may be using different techniques.</w:t>
       </w:r>
     </w:p>
     <w:p>
@@ -5417,10 +5455,7 @@
         </w:numPr>
       </w:pPr>
       <w:r>
-        <w:t>Examples</w:t>
-      </w:r>
-      <w:r>
-        <w:t>:</w:t>
+        <w:t>Examples:</w:t>
       </w:r>
       <w:r>
         <w:br/>
@@ -5526,16 +5561,7 @@
         </w:numPr>
       </w:pPr>
       <w:r>
-        <w:t xml:space="preserve">It is a </w:t>
-      </w:r>
-      <w:r>
-        <w:t>series of sketches</w:t>
-      </w:r>
-      <w:r>
-        <w:t xml:space="preserve"> </w:t>
-      </w:r>
-      <w:r>
-        <w:t xml:space="preserve">showing how a user might progress through a task using the device </w:t>
+        <w:t xml:space="preserve">It is a series of sketches showing how a user might progress through a task using the device </w:t>
       </w:r>
     </w:p>
     <w:p>
@@ -5900,13 +5926,7 @@
         <w:rPr>
           <w:lang w:val="en-US"/>
         </w:rPr>
-        <w:t>Provides sophisticat</w:t>
-      </w:r>
-      <w:r>
-        <w:rPr>
-          <w:lang w:val="en-US"/>
-        </w:rPr>
-        <w:t>ed, but limited, scenarios for the user to try.</w:t>
+        <w:t>Provides sophisticated, but limited, scenarios for the user to try.</w:t>
       </w:r>
     </w:p>
     <w:p>
@@ -6005,13 +6025,7 @@
         <w:rPr>
           <w:lang w:val="en-US"/>
         </w:rPr>
-        <w:t>Manage</w:t>
-      </w:r>
-      <w:r>
-        <w:rPr>
-          <w:lang w:val="en-US"/>
-        </w:rPr>
-        <w:t>ment may think it is real!</w:t>
+        <w:t>Management may think it is real!</w:t>
       </w:r>
     </w:p>
     <w:p>
@@ -6137,13 +6151,7 @@
         <w:rPr>
           <w:lang w:val="en-US"/>
         </w:rPr>
-        <w:t>More expensive, less rapid than l</w:t>
-      </w:r>
-      <w:r>
-        <w:rPr>
-          <w:lang w:val="en-US"/>
-        </w:rPr>
-        <w:t>ow or medium fidelity prototypes</w:t>
+        <w:t>More expensive, less rapid than low or medium fidelity prototypes</w:t>
       </w:r>
     </w:p>
     <w:p>
@@ -6176,13 +6184,7 @@
         </w:numPr>
       </w:pPr>
       <w:r>
-        <w:t>Horizontal prototype</w:t>
-      </w:r>
-      <w:r>
-        <w:t xml:space="preserve"> – shows a user interface, but has limited functionality behind the buttons/controls. No database links inclu</w:t>
-      </w:r>
-      <w:r>
-        <w:t>ded.</w:t>
+        <w:t>Horizontal prototype – shows a user interface, but has limited functionality behind the buttons/controls. No database links included.</w:t>
       </w:r>
     </w:p>
     <w:p>
@@ -6193,16 +6195,7 @@
         </w:numPr>
       </w:pPr>
       <w:r>
-        <w:t>Vertical prototype</w:t>
-      </w:r>
-      <w:r>
-        <w:t xml:space="preserve"> </w:t>
-      </w:r>
-      <w:r>
-        <w:t>– contains all of the high lev</w:t>
-      </w:r>
-      <w:r>
-        <w:t xml:space="preserve">el and </w:t>
+        <w:t xml:space="preserve">Vertical prototype – contains all of the high level and </w:t>
       </w:r>
       <w:proofErr w:type="gramStart"/>
       <w:r>
@@ -6255,10 +6248,7 @@
         </w:numPr>
       </w:pPr>
       <w:r>
-        <w:t xml:space="preserve">Evolutionary prototyping – </w:t>
-      </w:r>
-      <w:r>
-        <w:t>prototype is not discarded and is used as the basis for the next iteration of design. I.e. system “evolves” from prototype</w:t>
+        <w:t>Evolutionary prototyping – prototype is not discarded and is used as the basis for the next iteration of design. I.e. system “evolves” from prototype</w:t>
       </w:r>
     </w:p>
     <w:p>
@@ -6269,10 +6259,7 @@
         </w:numPr>
       </w:pPr>
       <w:r>
-        <w:t>Incremental prototyping – final product is built as separate comp</w:t>
-      </w:r>
-      <w:r>
-        <w:t>onents, one at a time – allows large systems to be installed in phases to avoid delays between specification and delay</w:t>
+        <w:t>Incremental prototyping – final product is built as separate components, one at a time – allows large systems to be installed in phases to avoid delays between specification and delay</w:t>
       </w:r>
     </w:p>
     <w:p>
@@ -6287,10 +6274,7 @@
       </w:r>
       <w:r>
         <w:br/>
-        <w:t>are demonstrated in</w:t>
-      </w:r>
-      <w:r>
-        <w:t xml:space="preserve"> a s/w prototype </w:t>
+        <w:t xml:space="preserve">are demonstrated in a s/w prototype </w:t>
       </w:r>
     </w:p>
     <w:p>
@@ -6469,10 +6453,7 @@
         </w:numPr>
       </w:pPr>
       <w:r>
-        <w:t xml:space="preserve">The constraints of producing quality software </w:t>
-      </w:r>
-      <w:r>
-        <w:t>are not necessarily compatible with prototyping</w:t>
+        <w:t>The constraints of producing quality software are not necessarily compatible with prototyping</w:t>
       </w:r>
     </w:p>
     <w:p>
@@ -6494,10 +6475,7 @@
         </w:numPr>
       </w:pPr>
       <w:r>
-        <w:t xml:space="preserve">may cause higher costs </w:t>
-      </w:r>
-      <w:r>
-        <w:t>of producing the prototype</w:t>
+        <w:t>may cause higher costs of producing the prototype</w:t>
       </w:r>
     </w:p>
     <w:p>
@@ -6818,13 +6796,7 @@
         <w:rPr>
           <w:lang w:val="en-US"/>
         </w:rPr>
-        <w:t>No real design, t</w:t>
-      </w:r>
-      <w:r>
-        <w:rPr>
-          <w:lang w:val="en-US"/>
-        </w:rPr>
-        <w:t>herefore hard to maintain</w:t>
+        <w:t>No real design, therefore hard to maintain</w:t>
       </w:r>
     </w:p>
     <w:p>
@@ -6852,13 +6824,7 @@
         <w:rPr>
           <w:lang w:val="en-US"/>
         </w:rPr>
-        <w:t>The prototype may be in the ‘wrong environ</w:t>
-      </w:r>
-      <w:r>
-        <w:rPr>
-          <w:lang w:val="en-US"/>
-        </w:rPr>
-        <w:t>ment’</w:t>
+        <w:t>The prototype may be in the ‘wrong environment’</w:t>
       </w:r>
     </w:p>
     <w:p>
@@ -7113,13 +7079,7 @@
         <w:rPr>
           <w:lang w:val="en-IE"/>
         </w:rPr>
-        <w:t>A quic</w:t>
-      </w:r>
-      <w:r>
-        <w:rPr>
-          <w:lang w:val="en-IE"/>
-        </w:rPr>
-        <w:t>k, introductory mention of Evaluation</w:t>
+        <w:t>A quick, introductory mention of Evaluation</w:t>
       </w:r>
     </w:p>
     <w:p>
@@ -7231,13 +7191,7 @@
         <w:rPr>
           <w:lang w:val="en-IE"/>
         </w:rPr>
-        <w:t>Low fidelity proto</w:t>
-      </w:r>
-      <w:r>
-        <w:rPr>
-          <w:lang w:val="en-IE"/>
-        </w:rPr>
-        <w:t>typing (medium fidelity, very briefly)</w:t>
+        <w:t>Low fidelity prototyping (medium fidelity, very briefly)</w:t>
       </w:r>
     </w:p>
     <w:p>
@@ -7272,8 +7226,6 @@
       <w:pPr>
         <w:ind w:left="360"/>
       </w:pPr>
-      <w:bookmarkStart w:id="0" w:name="_GoBack"/>
-      <w:bookmarkEnd w:id="0"/>
     </w:p>
     <w:sectPr>
       <w:pgSz w:w="11906" w:h="16838"/>
@@ -13926,6 +13878,7 @@
   <w:style w:type="character" w:default="1" w:styleId="DefaultParagraphFont">
     <w:name w:val="Default Paragraph Font"/>
     <w:uiPriority w:val="1"/>
+    <w:semiHidden/>
     <w:unhideWhenUsed/>
   </w:style>
   <w:style w:type="table" w:default="1" w:styleId="TableNormal">

</xml_diff>